<commit_message>
Se agrega archivo modificado
</commit_message>
<xml_diff>
--- a/FICHA DE SEGUIMIENTO SEMANAL DE PROYECTOS_GRUPO4_EMC_TST.docx
+++ b/FICHA DE SEGUIMIENTO SEMANAL DE PROYECTOS_GRUPO4_EMC_TST.docx
@@ -311,6 +311,28 @@
                 <w:szCs w:val="20"/>
               </w:rPr>
               <w:t>Se asignaron tareas.</w:t>
+            </w:r>
+          </w:p>
+          <w:p>
+            <w:pPr>
+              <w:pStyle w:val="Prrafodelista"/>
+              <w:numPr>
+                <w:ilvl w:val="0"/>
+                <w:numId w:val="1"/>
+              </w:numPr>
+              <w:rPr>
+                <w:rFonts w:ascii="Arial" w:hAnsi="Arial" w:cs="Arial"/>
+                <w:sz w:val="20"/>
+                <w:szCs w:val="20"/>
+              </w:rPr>
+            </w:pPr>
+            <w:r>
+              <w:rPr>
+                <w:rFonts w:ascii="Arial" w:hAnsi="Arial" w:cs="Arial"/>
+                <w:sz w:val="20"/>
+                <w:szCs w:val="20"/>
+              </w:rPr>
+              <w:t>Se realiza Gantt del proyecto</w:t>
             </w:r>
           </w:p>
           <w:p>

</xml_diff>